<commit_message>
AFFARS Administrative Changes 7/15/21 (3 Part Batch Update)
</commit_message>
<xml_diff>
--- a/AFFARS/DEVELOPMENT/msword/AFFARS-MP_PART-mp_5301.9001(i)(1)(i).docx
+++ b/AFFARS/DEVELOPMENT/msword/AFFARS-MP_PART-mp_5301.9001(i)(1)(i).docx
@@ -1,16 +1,19 @@
 
 <file path=word/document.xml><?xml version="1.0" encoding="utf-8"?>
-<w:document xmlns:wpc="http://schemas.microsoft.com/office/word/2010/wordprocessingCanvas" xmlns:cx="http://schemas.microsoft.com/office/drawing/2014/chartex" xmlns:cx1="http://schemas.microsoft.com/office/drawing/2015/9/8/chartex" xmlns:cx2="http://schemas.microsoft.com/office/drawing/2015/10/21/chartex" xmlns:cx3="http://schemas.microsoft.com/office/drawing/2016/5/9/chartex" xmlns:cx4="http://schemas.microsoft.com/office/drawing/2016/5/10/chartex" xmlns:cx5="http://schemas.microsoft.com/office/drawing/2016/5/11/chartex" xmlns:cx6="http://schemas.microsoft.com/office/drawing/2016/5/12/chartex" xmlns:cx7="http://schemas.microsoft.com/office/drawing/2016/5/13/chartex" xmlns:cx8="http://schemas.microsoft.com/office/drawing/2016/5/14/chartex" xmlns:mc="http://schemas.openxmlformats.org/markup-compatibility/2006" xmlns:aink="http://schemas.microsoft.com/office/drawing/2016/ink" xmlns:am3d="http://schemas.microsoft.com/office/drawing/2017/model3d" xmlns:o="urn:schemas-microsoft-com:office:office" xmlns:r="http://schemas.openxmlformats.org/officeDocument/2006/relationships" xmlns:m="http://schemas.openxmlformats.org/officeDocument/2006/math" xmlns:v="urn:schemas-microsoft-com:vml" xmlns:wp14="http://schemas.microsoft.com/office/word/2010/wordprocessingDrawing" xmlns:wp="http://schemas.openxmlformats.org/drawingml/2006/wordprocessingDrawing" xmlns:w10="urn:schemas-microsoft-com:office:word" xmlns:w="http://schemas.openxmlformats.org/wordprocessingml/2006/main" xmlns:w14="http://schemas.microsoft.com/office/word/2010/wordml" xmlns:w15="http://schemas.microsoft.com/office/word/2012/wordml" xmlns:w16cex="http://schemas.microsoft.com/office/word/2018/wordml/cex" xmlns:w16cid="http://schemas.microsoft.com/office/word/2016/wordml/cid" xmlns:w16="http://schemas.microsoft.com/office/word/2018/wordml" xmlns:w16sdtdh="http://schemas.microsoft.com/office/word/2020/wordml/sdtdatahash" xmlns:w16se="http://schemas.microsoft.com/office/word/2015/wordml/symex" xmlns:wpg="http://schemas.microsoft.com/office/word/2010/wordprocessingGroup" xmlns:wpi="http://schemas.microsoft.com/office/word/2010/wordprocessingInk" xmlns:wne="http://schemas.microsoft.com/office/word/2006/wordml" xmlns:wps="http://schemas.microsoft.com/office/word/2010/wordprocessingShape" mc:Ignorable="w14 w15 w16se w16cid w16 w16cex w16sdtdh wp14">
+<w:document xmlns:wpc="http://schemas.microsoft.com/office/word/2010/wordprocessingCanvas" xmlns:cx="http://schemas.microsoft.com/office/drawing/2014/chartex" xmlns:cx1="http://schemas.microsoft.com/office/drawing/2015/9/8/chartex" xmlns:mc="http://schemas.openxmlformats.org/markup-compatibility/2006" xmlns:o="urn:schemas-microsoft-com:office:office" xmlns:r="http://schemas.openxmlformats.org/officeDocument/2006/relationships" xmlns:m="http://schemas.openxmlformats.org/officeDocument/2006/math" xmlns:v="urn:schemas-microsoft-com:vml" xmlns:wp14="http://schemas.microsoft.com/office/word/2010/wordprocessingDrawing" xmlns:wp="http://schemas.openxmlformats.org/drawingml/2006/wordprocessingDrawing" xmlns:w10="urn:schemas-microsoft-com:office:word" xmlns:w="http://schemas.openxmlformats.org/wordprocessingml/2006/main" xmlns:w14="http://schemas.microsoft.com/office/word/2010/wordml" xmlns:w15="http://schemas.microsoft.com/office/word/2012/wordml" xmlns:w16se="http://schemas.microsoft.com/office/word/2015/wordml/symex" xmlns:wpg="http://schemas.microsoft.com/office/word/2010/wordprocessingGroup" xmlns:wpi="http://schemas.microsoft.com/office/word/2010/wordprocessingInk" xmlns:wne="http://schemas.microsoft.com/office/word/2006/wordml" xmlns:wps="http://schemas.microsoft.com/office/word/2010/wordprocessingShape" mc:Ignorable="w14 w15 w16se wp14">
   <w:body>
     <w:p>
       <w:pPr>
         <w:pStyle w:val="Heading1Red"/>
+        <w:widowControl w:val="0"/>
+        <w:spacing w:after="240"/>
         <w:rPr>
           <w:lang w:val="en"/>
         </w:rPr>
       </w:pPr>
       <w:bookmarkStart w:id="0" w:name="_Toc37956362"/>
       <w:bookmarkStart w:id="1" w:name="_Toc38365611"/>
+      <w:bookmarkStart w:id="2" w:name="_Toc77083464"/>
       <w:r>
         <w:rPr>
           <w:lang w:val="en"/>
@@ -19,220 +22,324 @@
       </w:r>
       <w:bookmarkEnd w:id="0"/>
       <w:bookmarkEnd w:id="1"/>
+      <w:bookmarkEnd w:id="2"/>
     </w:p>
     <w:p>
       <w:pPr>
-        <w:jc w:val="center"/>
-        <w:rPr>
-          <w:b/>
+        <w:pStyle w:val="Heading1"/>
+        <w:rPr>
+          <w:color w:val="auto"/>
+          <w:sz w:val="24"/>
+          <w:szCs w:val="24"/>
+        </w:rPr>
+      </w:pPr>
+      <w:bookmarkStart w:id="3" w:name="_Toc38365612"/>
+      <w:bookmarkStart w:id="4" w:name="_Toc77083465"/>
+      <w:proofErr w:type="gramStart"/>
+      <w:r>
+        <w:rPr>
           <w:bCs/>
           <w:lang w:val="en"/>
         </w:rPr>
-      </w:pPr>
-      <w:r>
-        <w:rPr>
-          <w:b/>
+        <w:t>MP5301.9001</w:t>
+      </w:r>
+      <w:r>
+        <w:rPr>
           <w:bCs/>
           <w:lang w:val="en"/>
         </w:rPr>
-        <w:t>Table of Contents</w:t>
-      </w:r>
-    </w:p>
-    <w:bookmarkStart w:id="2" w:name="P7_130"/>
-    <w:bookmarkEnd w:id="2"/>
-    <w:p>
-      <w:pPr>
-        <w:pStyle w:val="TOC1"/>
-        <w:tabs>
-          <w:tab w:val="right" w:leader="dot" w:pos="10430"/>
-        </w:tabs>
-        <w:rPr>
-          <w:rFonts w:eastAsiaTheme="minorEastAsia"/>
-          <w:noProof/>
-        </w:rPr>
-      </w:pPr>
-      <w:r>
-        <w:rPr>
+        <w:t>(</w:t>
+      </w:r>
+      <w:proofErr w:type="spellStart"/>
+      <w:proofErr w:type="gramEnd"/>
+      <w:r>
+        <w:rPr>
+          <w:bCs/>
           <w:lang w:val="en"/>
         </w:rPr>
-        <w:fldChar w:fldCharType="begin"/>
-      </w:r>
-      <w:r>
-        <w:rPr>
+        <w:t>i</w:t>
+      </w:r>
+      <w:proofErr w:type="spellEnd"/>
+      <w:r>
+        <w:rPr>
+          <w:bCs/>
           <w:lang w:val="en"/>
         </w:rPr>
-        <w:instrText xml:space="preserve"> TOC \o \n \h \z \t "Heading 2,1,Heading 3,2,Heading 4,3" </w:instrText>
-      </w:r>
-      <w:r>
-        <w:rPr>
+        <w:t>)</w:t>
+      </w:r>
+      <w:r>
+        <w:rPr>
+          <w:bCs/>
           <w:lang w:val="en"/>
         </w:rPr>
-        <w:fldChar w:fldCharType="separate"/>
-      </w:r>
-      <w:hyperlink w:anchor="_Toc38365612" w:history="1">
-        <w:r>
-          <w:rPr>
-            <w:rStyle w:val="Hyperlink"/>
-            <w:bCs/>
-            <w:noProof/>
-            <w:lang w:val="en"/>
-          </w:rPr>
-          <w:t>MP5301.9001(i)(1)(i)-  Business Clearance Approval by the DAS(C)/ADAS(C)</w:t>
-        </w:r>
-      </w:hyperlink>
+        <w:t>(1)(</w:t>
+      </w:r>
+      <w:proofErr w:type="spellStart"/>
+      <w:r>
+        <w:rPr>
+          <w:bCs/>
+          <w:lang w:val="en"/>
+        </w:rPr>
+        <w:t>i</w:t>
+      </w:r>
+      <w:proofErr w:type="spellEnd"/>
+      <w:r>
+        <w:rPr>
+          <w:bCs/>
+          <w:lang w:val="en"/>
+        </w:rPr>
+        <w:t>)</w:t>
+      </w:r>
+      <w:r>
+        <w:rPr>
+          <w:bCs/>
+          <w:lang w:val="en"/>
+        </w:rPr>
+        <w:t xml:space="preserve">- </w:t>
+      </w:r>
+      <w:r>
+        <w:rPr>
+          <w:bCs/>
+          <w:lang w:val="en"/>
+        </w:rPr>
+        <w:br/>
+        <w:t>Business Clearance Approval by the DAS(C)/ADAS(C)</w:t>
+      </w:r>
+      <w:bookmarkEnd w:id="3"/>
+      <w:bookmarkEnd w:id="4"/>
+      <w:r>
+        <w:rPr>
+          <w:color w:val="auto"/>
+          <w:sz w:val="24"/>
+          <w:szCs w:val="24"/>
+        </w:rPr>
+        <w:t xml:space="preserve"> </w:t>
+      </w:r>
     </w:p>
     <w:p>
       <w:pPr>
-        <w:pStyle w:val="TOC2"/>
-        <w:tabs>
-          <w:tab w:val="right" w:leader="dot" w:pos="10430"/>
-        </w:tabs>
-        <w:rPr>
-          <w:rFonts w:eastAsiaTheme="minorEastAsia"/>
+        <w:widowControl w:val="0"/>
+        <w:spacing w:after="480"/>
+        <w:jc w:val="center"/>
+        <w:rPr>
+          <w:b/>
+        </w:rPr>
+      </w:pPr>
+      <w:r>
+        <w:rPr>
+          <w:b/>
+        </w:rPr>
+        <w:t>2019 Edition</w:t>
+      </w:r>
+    </w:p>
+    <w:sdt>
+      <w:sdtPr>
+        <w:id w:val="1378124165"/>
+        <w:docPartObj>
+          <w:docPartGallery w:val="Table of Contents"/>
+          <w:docPartUnique/>
+        </w:docPartObj>
+      </w:sdtPr>
+      <w:sdtEndPr>
+        <w:rPr>
+          <w:rFonts w:ascii="Times New Roman" w:eastAsiaTheme="minorHAnsi" w:hAnsi="Times New Roman" w:cs="Times New Roman"/>
+          <w:b/>
+          <w:bCs/>
           <w:noProof/>
-        </w:rPr>
-      </w:pPr>
-      <w:hyperlink w:anchor="_Toc38365613" w:history="1">
-        <w:r>
-          <w:rPr>
-            <w:rStyle w:val="Hyperlink"/>
-            <w:noProof/>
-          </w:rPr>
-          <w:t>(A)  Business Clearance Approval for Non-Competitive Actions</w:t>
-        </w:r>
-      </w:hyperlink>
-    </w:p>
-    <w:p>
-      <w:pPr>
-        <w:pStyle w:val="TOC2"/>
-        <w:tabs>
-          <w:tab w:val="right" w:leader="dot" w:pos="10430"/>
-        </w:tabs>
-        <w:rPr>
-          <w:rFonts w:eastAsiaTheme="minorEastAsia"/>
-          <w:noProof/>
-        </w:rPr>
-      </w:pPr>
-      <w:hyperlink w:anchor="_Toc38365614" w:history="1">
-        <w:r>
-          <w:rPr>
-            <w:rStyle w:val="Hyperlink"/>
-            <w:noProof/>
-          </w:rPr>
-          <w:t>(B)  Business Clearance Approval for Competitive Actions</w:t>
-        </w:r>
-      </w:hyperlink>
-    </w:p>
-    <w:p>
-      <w:pPr>
-        <w:rPr>
-          <w:lang w:val="en"/>
-        </w:rPr>
-      </w:pPr>
-      <w:r>
-        <w:rPr>
-          <w:lang w:val="en"/>
-        </w:rPr>
-        <w:fldChar w:fldCharType="end"/>
-      </w:r>
-      <w:bookmarkStart w:id="3" w:name="_Toc38365612"/>
-    </w:p>
-    <w:p>
-      <w:pPr>
-        <w:pStyle w:val="Heading2"/>
-        <w:rPr>
-          <w:lang w:val="en"/>
-        </w:rPr>
-      </w:pPr>
-      <w:r>
-        <w:rPr>
-          <w:bCs/>
-          <w:lang w:val="en"/>
-        </w:rPr>
-        <w:t>MP5301.9001</w:t>
-      </w:r>
-      <w:r>
-        <w:rPr>
-          <w:bCs/>
-          <w:lang w:val="en"/>
-        </w:rPr>
-        <w:t>(</w:t>
-      </w:r>
-      <w:r>
-        <w:rPr>
-          <w:bCs/>
-          <w:lang w:val="en"/>
-        </w:rPr>
-        <w:t>i</w:t>
-      </w:r>
-      <w:r>
-        <w:rPr>
-          <w:bCs/>
-          <w:lang w:val="en"/>
-        </w:rPr>
-        <w:t>)</w:t>
-      </w:r>
-      <w:r>
-        <w:rPr>
-          <w:bCs/>
-          <w:lang w:val="en"/>
-        </w:rPr>
-        <w:t>(1)(i)</w:t>
-      </w:r>
-      <w:r>
-        <w:rPr>
-          <w:bCs/>
-          <w:lang w:val="en"/>
-        </w:rPr>
-        <w:t xml:space="preserve">- </w:t>
-      </w:r>
-      <w:r>
-        <w:rPr>
-          <w:bCs/>
-          <w:lang w:val="en"/>
-        </w:rPr>
-        <w:br/>
-        <w:t>Business Clearance Approval by the DAS(C)/ADAS(C)</w:t>
-      </w:r>
-      <w:bookmarkEnd w:id="3"/>
-    </w:p>
-    <w:p>
-      <w:pPr>
-        <w:pStyle w:val="NormalWeb"/>
-        <w:spacing w:before="0" w:beforeAutospacing="0" w:after="0" w:afterAutospacing="0"/>
-        <w:jc w:val="center"/>
-        <w:rPr>
-          <w:lang w:val="en"/>
-        </w:rPr>
-      </w:pPr>
-      <w:r>
-        <w:rPr>
-          <w:lang w:val="en"/>
-        </w:rPr>
-        <w:t>[</w:t>
-      </w:r>
-      <w:r>
-        <w:rPr>
-          <w:i/>
-          <w:iCs/>
-          <w:lang w:val="en"/>
-        </w:rPr>
-        <w:t>2019 Version</w:t>
-      </w:r>
-      <w:r>
-        <w:rPr>
-          <w:lang w:val="en"/>
-        </w:rPr>
-        <w:t>]</w:t>
-      </w:r>
-      <w:bookmarkStart w:id="4" w:name="_Toc38365613"/>
-    </w:p>
+          <w:color w:val="auto"/>
+          <w:sz w:val="24"/>
+          <w:szCs w:val="22"/>
+        </w:rPr>
+      </w:sdtEndPr>
+      <w:sdtContent>
+        <w:p>
+          <w:pPr>
+            <w:pStyle w:val="TOCHeading"/>
+            <w:rPr>
+              <w:rFonts w:asciiTheme="minorHAnsi" w:eastAsiaTheme="minorEastAsia" w:hAnsiTheme="minorHAnsi" w:cstheme="minorBidi"/>
+              <w:noProof/>
+              <w:sz w:val="22"/>
+            </w:rPr>
+          </w:pPr>
+          <w:r>
+            <w:rPr>
+              <w:b/>
+              <w:color w:val="auto"/>
+            </w:rPr>
+            <w:t>Table of Contents</w:t>
+          </w:r>
+          <w:r>
+            <w:fldChar w:fldCharType="begin"/>
+          </w:r>
+          <w:r>
+            <w:instrText xml:space="preserve"> TOC \o "1-3" \h \z \u </w:instrText>
+          </w:r>
+          <w:r>
+            <w:fldChar w:fldCharType="separate"/>
+          </w:r>
+        </w:p>
+        <w:p>
+          <w:pPr>
+            <w:pStyle w:val="TOC3"/>
+            <w:tabs>
+              <w:tab w:val="right" w:leader="dot" w:pos="10430"/>
+            </w:tabs>
+            <w:rPr>
+              <w:rFonts w:asciiTheme="minorHAnsi" w:eastAsiaTheme="minorEastAsia" w:hAnsiTheme="minorHAnsi" w:cstheme="minorBidi"/>
+              <w:noProof/>
+              <w:sz w:val="22"/>
+            </w:rPr>
+          </w:pPr>
+          <w:hyperlink w:anchor="_Toc77083466" w:history="1">
+            <w:r>
+              <w:rPr>
+                <w:rStyle w:val="Hyperlink"/>
+                <w:noProof/>
+              </w:rPr>
+              <w:t>(A)  Business Clearance Approval for Non-Competitive Actions</w:t>
+            </w:r>
+            <w:r>
+              <w:rPr>
+                <w:noProof/>
+                <w:webHidden/>
+              </w:rPr>
+              <w:tab/>
+            </w:r>
+            <w:r>
+              <w:rPr>
+                <w:noProof/>
+                <w:webHidden/>
+              </w:rPr>
+              <w:fldChar w:fldCharType="begin"/>
+            </w:r>
+            <w:r>
+              <w:rPr>
+                <w:noProof/>
+                <w:webHidden/>
+              </w:rPr>
+              <w:instrText xml:space="preserve"> PAGEREF _Toc77083466 \h </w:instrText>
+            </w:r>
+            <w:r>
+              <w:rPr>
+                <w:noProof/>
+                <w:webHidden/>
+              </w:rPr>
+            </w:r>
+            <w:r>
+              <w:rPr>
+                <w:noProof/>
+                <w:webHidden/>
+              </w:rPr>
+              <w:fldChar w:fldCharType="separate"/>
+            </w:r>
+            <w:r>
+              <w:rPr>
+                <w:noProof/>
+                <w:webHidden/>
+              </w:rPr>
+              <w:t>1</w:t>
+            </w:r>
+            <w:r>
+              <w:rPr>
+                <w:noProof/>
+                <w:webHidden/>
+              </w:rPr>
+              <w:fldChar w:fldCharType="end"/>
+            </w:r>
+          </w:hyperlink>
+        </w:p>
+        <w:p>
+          <w:pPr>
+            <w:pStyle w:val="TOC3"/>
+            <w:tabs>
+              <w:tab w:val="right" w:leader="dot" w:pos="10430"/>
+            </w:tabs>
+            <w:rPr>
+              <w:rFonts w:asciiTheme="minorHAnsi" w:eastAsiaTheme="minorEastAsia" w:hAnsiTheme="minorHAnsi" w:cstheme="minorBidi"/>
+              <w:noProof/>
+              <w:sz w:val="22"/>
+            </w:rPr>
+          </w:pPr>
+          <w:hyperlink w:anchor="_Toc77083467" w:history="1">
+            <w:r>
+              <w:rPr>
+                <w:rStyle w:val="Hyperlink"/>
+                <w:noProof/>
+              </w:rPr>
+              <w:t>(B)  Business Clearance Approval for Competitive Actions</w:t>
+            </w:r>
+            <w:r>
+              <w:rPr>
+                <w:noProof/>
+                <w:webHidden/>
+              </w:rPr>
+              <w:tab/>
+            </w:r>
+            <w:r>
+              <w:rPr>
+                <w:noProof/>
+                <w:webHidden/>
+              </w:rPr>
+              <w:fldChar w:fldCharType="begin"/>
+            </w:r>
+            <w:r>
+              <w:rPr>
+                <w:noProof/>
+                <w:webHidden/>
+              </w:rPr>
+              <w:instrText xml:space="preserve"> PAGEREF _Toc77083467 \h </w:instrText>
+            </w:r>
+            <w:r>
+              <w:rPr>
+                <w:noProof/>
+                <w:webHidden/>
+              </w:rPr>
+            </w:r>
+            <w:r>
+              <w:rPr>
+                <w:noProof/>
+                <w:webHidden/>
+              </w:rPr>
+              <w:fldChar w:fldCharType="separate"/>
+            </w:r>
+            <w:r>
+              <w:rPr>
+                <w:noProof/>
+                <w:webHidden/>
+              </w:rPr>
+              <w:t>1</w:t>
+            </w:r>
+            <w:r>
+              <w:rPr>
+                <w:noProof/>
+                <w:webHidden/>
+              </w:rPr>
+              <w:fldChar w:fldCharType="end"/>
+            </w:r>
+          </w:hyperlink>
+        </w:p>
+        <w:p>
+          <w:r>
+            <w:rPr>
+              <w:b/>
+              <w:bCs/>
+              <w:noProof/>
+            </w:rPr>
+            <w:fldChar w:fldCharType="end"/>
+          </w:r>
+        </w:p>
+      </w:sdtContent>
+    </w:sdt>
     <w:p>
       <w:pPr>
         <w:pStyle w:val="Heading3"/>
+        <w:keepNext w:val="0"/>
+        <w:keepLines w:val="0"/>
+        <w:widowControl w:val="0"/>
       </w:pPr>
-      <w:r>
-        <w:lastRenderedPageBreak/>
+      <w:bookmarkStart w:id="5" w:name="_Toc38365613"/>
+      <w:bookmarkStart w:id="6" w:name="_Toc77083466"/>
+      <w:r>
         <w:t>(</w:t>
       </w:r>
       <w:r>
@@ -241,7 +348,8 @@
       <w:r>
         <w:t>)  Business Clearance Approval for Non-Competitive Actions</w:t>
       </w:r>
-      <w:bookmarkEnd w:id="4"/>
+      <w:bookmarkEnd w:id="5"/>
+      <w:bookmarkEnd w:id="6"/>
       <w:r>
         <w:t xml:space="preserve"> </w:t>
       </w:r>
@@ -249,6 +357,9 @@
     <w:p>
       <w:pPr>
         <w:pStyle w:val="List2"/>
+        <w:keepNext w:val="0"/>
+        <w:keepLines w:val="0"/>
+        <w:widowControl w:val="0"/>
       </w:pPr>
       <w:r>
         <w:rPr>
@@ -305,12 +416,15 @@
         </w:rPr>
         <w:t xml:space="preserve">submit notifications to </w:t>
       </w:r>
-      <w:r>
-        <w:rPr>
-          <w:szCs w:val="24"/>
-        </w:rPr>
-        <w:t>SAF/AQC</w:t>
-      </w:r>
+      <w:hyperlink r:id="rId8" w:history="1">
+        <w:r>
+          <w:rPr>
+            <w:rStyle w:val="Hyperlink"/>
+            <w:szCs w:val="24"/>
+          </w:rPr>
+          <w:t>SAF/AQC</w:t>
+        </w:r>
+      </w:hyperlink>
       <w:r>
         <w:rPr>
           <w:szCs w:val="24"/>
@@ -365,22 +479,30 @@
         </w:rPr>
         <w:t xml:space="preserve">forward the following documents through the SCO to </w:t>
       </w:r>
-      <w:r>
-        <w:rPr>
-          <w:szCs w:val="24"/>
-        </w:rPr>
-        <w:t>SAF/AQC</w:t>
-      </w:r>
+      <w:hyperlink r:id="rId9" w:history="1">
+        <w:r>
+          <w:rPr>
+            <w:rStyle w:val="Hyperlink"/>
+            <w:szCs w:val="24"/>
+          </w:rPr>
+          <w:t>SAF/AQC</w:t>
+        </w:r>
+      </w:hyperlink>
       <w:r>
         <w:rPr>
           <w:szCs w:val="24"/>
         </w:rPr>
         <w:t>:</w:t>
       </w:r>
+      <w:bookmarkStart w:id="7" w:name="_GoBack"/>
+      <w:bookmarkEnd w:id="7"/>
     </w:p>
     <w:p>
       <w:pPr>
         <w:pStyle w:val="List2"/>
+        <w:keepNext w:val="0"/>
+        <w:keepLines w:val="0"/>
+        <w:widowControl w:val="0"/>
       </w:pPr>
       <w:r>
         <w:rPr>
@@ -425,6 +547,9 @@
     <w:p>
       <w:pPr>
         <w:pStyle w:val="List2"/>
+        <w:keepNext w:val="0"/>
+        <w:keepLines w:val="0"/>
+        <w:widowControl w:val="0"/>
       </w:pPr>
       <w:r>
         <w:rPr>
@@ -457,7 +582,21 @@
         <w:rPr>
           <w:szCs w:val="24"/>
         </w:rPr>
-        <w:t>DFARS 212.102(a)(i)</w:t>
+        <w:t>DFARS 212.102(a)(</w:t>
+      </w:r>
+      <w:proofErr w:type="spellStart"/>
+      <w:r>
+        <w:rPr>
+          <w:szCs w:val="24"/>
+        </w:rPr>
+        <w:t>i</w:t>
+      </w:r>
+      <w:proofErr w:type="spellEnd"/>
+      <w:r>
+        <w:rPr>
+          <w:szCs w:val="24"/>
+        </w:rPr>
+        <w:t>)</w:t>
       </w:r>
       <w:r>
         <w:rPr>
@@ -469,6 +608,9 @@
     <w:p>
       <w:pPr>
         <w:pStyle w:val="List2"/>
+        <w:keepNext w:val="0"/>
+        <w:keepLines w:val="0"/>
+        <w:widowControl w:val="0"/>
       </w:pPr>
       <w:r>
         <w:rPr>
@@ -497,7 +639,7 @@
         </w:rPr>
         <w:t xml:space="preserve"> </w:t>
       </w:r>
-      <w:hyperlink r:id="rId7" w:history="1">
+      <w:hyperlink r:id="rId10" w:history="1">
         <w:r>
           <w:rPr>
             <w:rStyle w:val="Hyperlink"/>
@@ -516,6 +658,9 @@
     <w:p>
       <w:pPr>
         <w:pStyle w:val="List2"/>
+        <w:keepNext w:val="0"/>
+        <w:keepLines w:val="0"/>
+        <w:widowControl w:val="0"/>
       </w:pPr>
       <w:r>
         <w:rPr>
@@ -560,6 +705,9 @@
     <w:p>
       <w:pPr>
         <w:pStyle w:val="List2"/>
+        <w:keepNext w:val="0"/>
+        <w:keepLines w:val="0"/>
+        <w:widowControl w:val="0"/>
       </w:pPr>
       <w:r>
         <w:rPr>
@@ -604,6 +752,9 @@
     <w:p>
       <w:pPr>
         <w:pStyle w:val="List2"/>
+        <w:keepNext w:val="0"/>
+        <w:keepLines w:val="0"/>
+        <w:widowControl w:val="0"/>
       </w:pPr>
       <w:r>
         <w:rPr>
@@ -628,6 +779,9 @@
     <w:p>
       <w:pPr>
         <w:pStyle w:val="List2"/>
+        <w:keepNext w:val="0"/>
+        <w:keepLines w:val="0"/>
+        <w:widowControl w:val="0"/>
       </w:pPr>
       <w:r>
         <w:rPr>
@@ -726,7 +880,7 @@
         </w:rPr>
         <w:t xml:space="preserve"> </w:t>
       </w:r>
-      <w:hyperlink r:id="rId8" w:anchor="af_170_2" w:history="1">
+      <w:hyperlink r:id="rId11" w:anchor="af_170_2" w:history="1">
         <w:r>
           <w:rPr>
             <w:rStyle w:val="Hyperlink"/>
@@ -745,12 +899,16 @@
     <w:p>
       <w:pPr>
         <w:pStyle w:val="List2"/>
+        <w:keepNext w:val="0"/>
+        <w:keepLines w:val="0"/>
+        <w:widowControl w:val="0"/>
       </w:pPr>
       <w:r>
         <w:rPr>
           <w:i/>
           <w:szCs w:val="24"/>
         </w:rPr>
+        <w:lastRenderedPageBreak/>
         <w:t>(9)</w:t>
       </w:r>
       <w:r>
@@ -861,12 +1019,15 @@
         </w:rPr>
         <w:t xml:space="preserve"> are required. Submit the documents through the SCO to </w:t>
       </w:r>
-      <w:r>
-        <w:rPr>
-          <w:szCs w:val="24"/>
-        </w:rPr>
-        <w:t>SAF/AQC</w:t>
-      </w:r>
+      <w:hyperlink r:id="rId12" w:history="1">
+        <w:r>
+          <w:rPr>
+            <w:rStyle w:val="Hyperlink"/>
+            <w:szCs w:val="24"/>
+          </w:rPr>
+          <w:t>SAF/AQC</w:t>
+        </w:r>
+      </w:hyperlink>
       <w:r>
         <w:rPr>
           <w:rStyle w:val="Hyperlink"/>
@@ -889,12 +1050,16 @@
         </w:rPr>
         <w:t xml:space="preserve">  Negotiation offers that exceed the approved negotiation range or parameters may not be made until a revised negotiation range or parameters are approved.</w:t>
       </w:r>
-      <w:bookmarkStart w:id="5" w:name="_Toc38365614"/>
+      <w:bookmarkStart w:id="8" w:name="_Toc38365614"/>
     </w:p>
     <w:p>
       <w:pPr>
         <w:pStyle w:val="Heading3"/>
+        <w:keepNext w:val="0"/>
+        <w:keepLines w:val="0"/>
+        <w:widowControl w:val="0"/>
       </w:pPr>
+      <w:bookmarkStart w:id="9" w:name="_Toc77083467"/>
       <w:r>
         <w:t>(</w:t>
       </w:r>
@@ -907,7 +1072,8 @@
       <w:r>
         <w:t xml:space="preserve">  Business Clearance Approval for Competitive Actions</w:t>
       </w:r>
-      <w:bookmarkEnd w:id="5"/>
+      <w:bookmarkEnd w:id="8"/>
+      <w:bookmarkEnd w:id="9"/>
       <w:r>
         <w:t xml:space="preserve"> </w:t>
       </w:r>
@@ -915,6 +1081,9 @@
     <w:p>
       <w:pPr>
         <w:pStyle w:val="List2"/>
+        <w:keepNext w:val="0"/>
+        <w:keepLines w:val="0"/>
+        <w:widowControl w:val="0"/>
       </w:pPr>
       <w:r>
         <w:rPr>
@@ -959,12 +1128,15 @@
         </w:rPr>
         <w:t xml:space="preserve">fficer will submit notifications to </w:t>
       </w:r>
-      <w:r>
-        <w:rPr>
-          <w:szCs w:val="24"/>
-        </w:rPr>
-        <w:t>SAF/AQC</w:t>
-      </w:r>
+      <w:hyperlink r:id="rId13" w:history="1">
+        <w:r>
+          <w:rPr>
+            <w:rStyle w:val="Hyperlink"/>
+            <w:szCs w:val="24"/>
+          </w:rPr>
+          <w:t>SAF/AQC</w:t>
+        </w:r>
+      </w:hyperlink>
       <w:r>
         <w:rPr>
           <w:szCs w:val="24"/>
@@ -1019,12 +1191,15 @@
         </w:rPr>
         <w:t xml:space="preserve">fficer will forward the following documents through the SCO to </w:t>
       </w:r>
-      <w:r>
-        <w:rPr>
-          <w:szCs w:val="24"/>
-        </w:rPr>
-        <w:t>SAF/AQC</w:t>
-      </w:r>
+      <w:hyperlink r:id="rId14" w:history="1">
+        <w:r>
+          <w:rPr>
+            <w:rStyle w:val="Hyperlink"/>
+            <w:szCs w:val="24"/>
+          </w:rPr>
+          <w:t>SAF/AQC</w:t>
+        </w:r>
+      </w:hyperlink>
       <w:r>
         <w:rPr>
           <w:szCs w:val="24"/>
@@ -1035,6 +1210,9 @@
     <w:p>
       <w:pPr>
         <w:pStyle w:val="List2"/>
+        <w:keepNext w:val="0"/>
+        <w:keepLines w:val="0"/>
+        <w:widowControl w:val="0"/>
       </w:pPr>
       <w:r>
         <w:rPr>
@@ -1079,6 +1257,9 @@
     <w:p>
       <w:pPr>
         <w:pStyle w:val="List2"/>
+        <w:keepNext w:val="0"/>
+        <w:keepLines w:val="0"/>
+        <w:widowControl w:val="0"/>
       </w:pPr>
       <w:r>
         <w:rPr>
@@ -1123,6 +1304,9 @@
     <w:p>
       <w:pPr>
         <w:pStyle w:val="List2"/>
+        <w:keepNext w:val="0"/>
+        <w:keepLines w:val="0"/>
+        <w:widowControl w:val="0"/>
       </w:pPr>
       <w:r>
         <w:rPr>
@@ -1155,6 +1339,9 @@
     <w:p>
       <w:pPr>
         <w:pStyle w:val="List2"/>
+        <w:keepNext w:val="0"/>
+        <w:keepLines w:val="0"/>
+        <w:widowControl w:val="0"/>
       </w:pPr>
       <w:r>
         <w:rPr>
@@ -1191,19 +1378,35 @@
         <w:rPr>
           <w:szCs w:val="24"/>
         </w:rPr>
-        <w:t xml:space="preserve"> (e.g., Source Selection Plan, Acquisition Strategy Document, Acquisition Strategy Plan Charts).</w:t>
+        <w:t xml:space="preserve"> (e.g., Source Selection Plan, Acquisition Strategy Document, </w:t>
+      </w:r>
+      <w:proofErr w:type="gramStart"/>
+      <w:r>
+        <w:rPr>
+          <w:szCs w:val="24"/>
+        </w:rPr>
+        <w:t>Acquisition</w:t>
+      </w:r>
+      <w:proofErr w:type="gramEnd"/>
+      <w:r>
+        <w:rPr>
+          <w:szCs w:val="24"/>
+        </w:rPr>
+        <w:t xml:space="preserve"> Strategy Plan Charts).</w:t>
       </w:r>
     </w:p>
     <w:p>
       <w:pPr>
         <w:pStyle w:val="List2"/>
+        <w:keepNext w:val="0"/>
+        <w:keepLines w:val="0"/>
+        <w:widowControl w:val="0"/>
       </w:pPr>
       <w:r>
         <w:rPr>
           <w:i/>
           <w:szCs w:val="24"/>
         </w:rPr>
-        <w:lastRenderedPageBreak/>
         <w:t>(6)</w:t>
       </w:r>
       <w:r>
@@ -1234,6 +1437,9 @@
     <w:p>
       <w:pPr>
         <w:pStyle w:val="List2"/>
+        <w:keepNext w:val="0"/>
+        <w:keepLines w:val="0"/>
+        <w:widowControl w:val="0"/>
       </w:pPr>
       <w:r>
         <w:rPr>
@@ -1374,18 +1580,22 @@
         </w:rPr>
         <w:t xml:space="preserve"> </w:t>
       </w:r>
-      <w:r>
-        <w:rPr>
-          <w:szCs w:val="24"/>
-        </w:rPr>
-        <w:t>AF PGI 5301.170-2(b)</w:t>
-      </w:r>
-      <w:r>
-        <w:rPr>
-          <w:szCs w:val="24"/>
-        </w:rPr>
-        <w:t>(1)</w:t>
-      </w:r>
+      <w:hyperlink r:id="rId15" w:anchor="af_170_2" w:history="1">
+        <w:r>
+          <w:rPr>
+            <w:rStyle w:val="Hyperlink"/>
+            <w:szCs w:val="24"/>
+          </w:rPr>
+          <w:t>AF PGI 5301.170-2(b)</w:t>
+        </w:r>
+        <w:r>
+          <w:rPr>
+            <w:rStyle w:val="Hyperlink"/>
+            <w:szCs w:val="24"/>
+          </w:rPr>
+          <w:t>(1)</w:t>
+        </w:r>
+      </w:hyperlink>
       <w:r>
         <w:rPr>
           <w:szCs w:val="24"/>
@@ -1396,6 +1606,7 @@
     <w:p>
       <w:pPr>
         <w:pStyle w:val="PlainText"/>
+        <w:widowControl w:val="0"/>
         <w:ind w:left="360"/>
         <w:rPr>
           <w:rFonts w:ascii="Times New Roman" w:hAnsi="Times New Roman"/>
@@ -1405,7 +1616,7 @@
       </w:pPr>
     </w:p>
     <w:sectPr>
-      <w:footerReference w:type="default" r:id="rId9"/>
+      <w:footerReference w:type="default" r:id="rId16"/>
       <w:pgSz w:w="12240" w:h="15840" w:code="1"/>
       <w:pgMar w:top="720" w:right="720" w:bottom="1080" w:left="1080" w:header="576" w:footer="576" w:gutter="0"/>
       <w:cols w:space="720"/>
@@ -1416,7 +1627,7 @@
 </file>
 
 <file path=word/endnotes.xml><?xml version="1.0" encoding="utf-8"?>
-<w:endnotes xmlns:wpc="http://schemas.microsoft.com/office/word/2010/wordprocessingCanvas" xmlns:cx="http://schemas.microsoft.com/office/drawing/2014/chartex" xmlns:cx1="http://schemas.microsoft.com/office/drawing/2015/9/8/chartex" xmlns:cx2="http://schemas.microsoft.com/office/drawing/2015/10/21/chartex" xmlns:cx3="http://schemas.microsoft.com/office/drawing/2016/5/9/chartex" xmlns:cx4="http://schemas.microsoft.com/office/drawing/2016/5/10/chartex" xmlns:cx5="http://schemas.microsoft.com/office/drawing/2016/5/11/chartex" xmlns:cx6="http://schemas.microsoft.com/office/drawing/2016/5/12/chartex" xmlns:cx7="http://schemas.microsoft.com/office/drawing/2016/5/13/chartex" xmlns:cx8="http://schemas.microsoft.com/office/drawing/2016/5/14/chartex" xmlns:mc="http://schemas.openxmlformats.org/markup-compatibility/2006" xmlns:aink="http://schemas.microsoft.com/office/drawing/2016/ink" xmlns:am3d="http://schemas.microsoft.com/office/drawing/2017/model3d" xmlns:o="urn:schemas-microsoft-com:office:office" xmlns:r="http://schemas.openxmlformats.org/officeDocument/2006/relationships" xmlns:m="http://schemas.openxmlformats.org/officeDocument/2006/math" xmlns:v="urn:schemas-microsoft-com:vml" xmlns:wp14="http://schemas.microsoft.com/office/word/2010/wordprocessingDrawing" xmlns:wp="http://schemas.openxmlformats.org/drawingml/2006/wordprocessingDrawing" xmlns:w10="urn:schemas-microsoft-com:office:word" xmlns:w="http://schemas.openxmlformats.org/wordprocessingml/2006/main" xmlns:w14="http://schemas.microsoft.com/office/word/2010/wordml" xmlns:w15="http://schemas.microsoft.com/office/word/2012/wordml" xmlns:w16cex="http://schemas.microsoft.com/office/word/2018/wordml/cex" xmlns:w16cid="http://schemas.microsoft.com/office/word/2016/wordml/cid" xmlns:w16="http://schemas.microsoft.com/office/word/2018/wordml" xmlns:w16sdtdh="http://schemas.microsoft.com/office/word/2020/wordml/sdtdatahash" xmlns:w16se="http://schemas.microsoft.com/office/word/2015/wordml/symex" xmlns:wpg="http://schemas.microsoft.com/office/word/2010/wordprocessingGroup" xmlns:wpi="http://schemas.microsoft.com/office/word/2010/wordprocessingInk" xmlns:wne="http://schemas.microsoft.com/office/word/2006/wordml" xmlns:wps="http://schemas.microsoft.com/office/word/2010/wordprocessingShape" mc:Ignorable="w14 w15 w16se w16cid w16 w16cex w16sdtdh wp14">
+<w:endnotes xmlns:wpc="http://schemas.microsoft.com/office/word/2010/wordprocessingCanvas" xmlns:cx="http://schemas.microsoft.com/office/drawing/2014/chartex" xmlns:cx1="http://schemas.microsoft.com/office/drawing/2015/9/8/chartex" xmlns:mc="http://schemas.openxmlformats.org/markup-compatibility/2006" xmlns:o="urn:schemas-microsoft-com:office:office" xmlns:r="http://schemas.openxmlformats.org/officeDocument/2006/relationships" xmlns:m="http://schemas.openxmlformats.org/officeDocument/2006/math" xmlns:v="urn:schemas-microsoft-com:vml" xmlns:wp14="http://schemas.microsoft.com/office/word/2010/wordprocessingDrawing" xmlns:wp="http://schemas.openxmlformats.org/drawingml/2006/wordprocessingDrawing" xmlns:w10="urn:schemas-microsoft-com:office:word" xmlns:w="http://schemas.openxmlformats.org/wordprocessingml/2006/main" xmlns:w14="http://schemas.microsoft.com/office/word/2010/wordml" xmlns:w15="http://schemas.microsoft.com/office/word/2012/wordml" xmlns:w16se="http://schemas.microsoft.com/office/word/2015/wordml/symex" xmlns:wpg="http://schemas.microsoft.com/office/word/2010/wordprocessingGroup" xmlns:wpi="http://schemas.microsoft.com/office/word/2010/wordprocessingInk" xmlns:wne="http://schemas.microsoft.com/office/word/2006/wordml" xmlns:wps="http://schemas.microsoft.com/office/word/2010/wordprocessingShape" mc:Ignorable="w14 w15 w16se wp14">
   <w:endnote w:type="separator" w:id="-1">
     <w:p>
       <w:pPr>
@@ -1441,7 +1652,7 @@
 </file>
 
 <file path=word/footer1.xml><?xml version="1.0" encoding="utf-8"?>
-<w:ftr xmlns:wpc="http://schemas.microsoft.com/office/word/2010/wordprocessingCanvas" xmlns:cx="http://schemas.microsoft.com/office/drawing/2014/chartex" xmlns:cx1="http://schemas.microsoft.com/office/drawing/2015/9/8/chartex" xmlns:cx2="http://schemas.microsoft.com/office/drawing/2015/10/21/chartex" xmlns:cx3="http://schemas.microsoft.com/office/drawing/2016/5/9/chartex" xmlns:cx4="http://schemas.microsoft.com/office/drawing/2016/5/10/chartex" xmlns:cx5="http://schemas.microsoft.com/office/drawing/2016/5/11/chartex" xmlns:cx6="http://schemas.microsoft.com/office/drawing/2016/5/12/chartex" xmlns:cx7="http://schemas.microsoft.com/office/drawing/2016/5/13/chartex" xmlns:cx8="http://schemas.microsoft.com/office/drawing/2016/5/14/chartex" xmlns:mc="http://schemas.openxmlformats.org/markup-compatibility/2006" xmlns:aink="http://schemas.microsoft.com/office/drawing/2016/ink" xmlns:am3d="http://schemas.microsoft.com/office/drawing/2017/model3d" xmlns:o="urn:schemas-microsoft-com:office:office" xmlns:r="http://schemas.openxmlformats.org/officeDocument/2006/relationships" xmlns:m="http://schemas.openxmlformats.org/officeDocument/2006/math" xmlns:v="urn:schemas-microsoft-com:vml" xmlns:wp14="http://schemas.microsoft.com/office/word/2010/wordprocessingDrawing" xmlns:wp="http://schemas.openxmlformats.org/drawingml/2006/wordprocessingDrawing" xmlns:w10="urn:schemas-microsoft-com:office:word" xmlns:w="http://schemas.openxmlformats.org/wordprocessingml/2006/main" xmlns:w14="http://schemas.microsoft.com/office/word/2010/wordml" xmlns:w15="http://schemas.microsoft.com/office/word/2012/wordml" xmlns:w16cex="http://schemas.microsoft.com/office/word/2018/wordml/cex" xmlns:w16cid="http://schemas.microsoft.com/office/word/2016/wordml/cid" xmlns:w16="http://schemas.microsoft.com/office/word/2018/wordml" xmlns:w16sdtdh="http://schemas.microsoft.com/office/word/2020/wordml/sdtdatahash" xmlns:w16se="http://schemas.microsoft.com/office/word/2015/wordml/symex" xmlns:wpg="http://schemas.microsoft.com/office/word/2010/wordprocessingGroup" xmlns:wpi="http://schemas.microsoft.com/office/word/2010/wordprocessingInk" xmlns:wne="http://schemas.microsoft.com/office/word/2006/wordml" xmlns:wps="http://schemas.microsoft.com/office/word/2010/wordprocessingShape" mc:Ignorable="w14 w15 w16se w16cid w16 w16cex w16sdtdh wp14">
+<w:ftr xmlns:wpc="http://schemas.microsoft.com/office/word/2010/wordprocessingCanvas" xmlns:cx="http://schemas.microsoft.com/office/drawing/2014/chartex" xmlns:cx1="http://schemas.microsoft.com/office/drawing/2015/9/8/chartex" xmlns:mc="http://schemas.openxmlformats.org/markup-compatibility/2006" xmlns:o="urn:schemas-microsoft-com:office:office" xmlns:r="http://schemas.openxmlformats.org/officeDocument/2006/relationships" xmlns:m="http://schemas.openxmlformats.org/officeDocument/2006/math" xmlns:v="urn:schemas-microsoft-com:vml" xmlns:wp14="http://schemas.microsoft.com/office/word/2010/wordprocessingDrawing" xmlns:wp="http://schemas.openxmlformats.org/drawingml/2006/wordprocessingDrawing" xmlns:w10="urn:schemas-microsoft-com:office:word" xmlns:w="http://schemas.openxmlformats.org/wordprocessingml/2006/main" xmlns:w14="http://schemas.microsoft.com/office/word/2010/wordml" xmlns:w15="http://schemas.microsoft.com/office/word/2012/wordml" xmlns:w16se="http://schemas.microsoft.com/office/word/2015/wordml/symex" xmlns:wpg="http://schemas.microsoft.com/office/word/2010/wordprocessingGroup" xmlns:wpi="http://schemas.microsoft.com/office/word/2010/wordprocessingInk" xmlns:wne="http://schemas.microsoft.com/office/word/2006/wordml" xmlns:wps="http://schemas.microsoft.com/office/word/2010/wordprocessingShape" mc:Ignorable="w14 w15 w16se wp14">
   <w:p>
     <w:pPr>
       <w:pStyle w:val="Footer"/>
@@ -1473,7 +1684,7 @@
         <w:bCs/>
         <w:noProof/>
       </w:rPr>
-      <w:t>2</w:t>
+      <w:t>1</w:t>
     </w:r>
     <w:r>
       <w:rPr>
@@ -1520,7 +1731,7 @@
 </file>
 
 <file path=word/footnotes.xml><?xml version="1.0" encoding="utf-8"?>
-<w:footnotes xmlns:wpc="http://schemas.microsoft.com/office/word/2010/wordprocessingCanvas" xmlns:cx="http://schemas.microsoft.com/office/drawing/2014/chartex" xmlns:cx1="http://schemas.microsoft.com/office/drawing/2015/9/8/chartex" xmlns:cx2="http://schemas.microsoft.com/office/drawing/2015/10/21/chartex" xmlns:cx3="http://schemas.microsoft.com/office/drawing/2016/5/9/chartex" xmlns:cx4="http://schemas.microsoft.com/office/drawing/2016/5/10/chartex" xmlns:cx5="http://schemas.microsoft.com/office/drawing/2016/5/11/chartex" xmlns:cx6="http://schemas.microsoft.com/office/drawing/2016/5/12/chartex" xmlns:cx7="http://schemas.microsoft.com/office/drawing/2016/5/13/chartex" xmlns:cx8="http://schemas.microsoft.com/office/drawing/2016/5/14/chartex" xmlns:mc="http://schemas.openxmlformats.org/markup-compatibility/2006" xmlns:aink="http://schemas.microsoft.com/office/drawing/2016/ink" xmlns:am3d="http://schemas.microsoft.com/office/drawing/2017/model3d" xmlns:o="urn:schemas-microsoft-com:office:office" xmlns:r="http://schemas.openxmlformats.org/officeDocument/2006/relationships" xmlns:m="http://schemas.openxmlformats.org/officeDocument/2006/math" xmlns:v="urn:schemas-microsoft-com:vml" xmlns:wp14="http://schemas.microsoft.com/office/word/2010/wordprocessingDrawing" xmlns:wp="http://schemas.openxmlformats.org/drawingml/2006/wordprocessingDrawing" xmlns:w10="urn:schemas-microsoft-com:office:word" xmlns:w="http://schemas.openxmlformats.org/wordprocessingml/2006/main" xmlns:w14="http://schemas.microsoft.com/office/word/2010/wordml" xmlns:w15="http://schemas.microsoft.com/office/word/2012/wordml" xmlns:w16cex="http://schemas.microsoft.com/office/word/2018/wordml/cex" xmlns:w16cid="http://schemas.microsoft.com/office/word/2016/wordml/cid" xmlns:w16="http://schemas.microsoft.com/office/word/2018/wordml" xmlns:w16sdtdh="http://schemas.microsoft.com/office/word/2020/wordml/sdtdatahash" xmlns:w16se="http://schemas.microsoft.com/office/word/2015/wordml/symex" xmlns:wpg="http://schemas.microsoft.com/office/word/2010/wordprocessingGroup" xmlns:wpi="http://schemas.microsoft.com/office/word/2010/wordprocessingInk" xmlns:wne="http://schemas.microsoft.com/office/word/2006/wordml" xmlns:wps="http://schemas.microsoft.com/office/word/2010/wordprocessingShape" mc:Ignorable="w14 w15 w16se w16cid w16 w16cex w16sdtdh wp14">
+<w:footnotes xmlns:wpc="http://schemas.microsoft.com/office/word/2010/wordprocessingCanvas" xmlns:cx="http://schemas.microsoft.com/office/drawing/2014/chartex" xmlns:cx1="http://schemas.microsoft.com/office/drawing/2015/9/8/chartex" xmlns:mc="http://schemas.openxmlformats.org/markup-compatibility/2006" xmlns:o="urn:schemas-microsoft-com:office:office" xmlns:r="http://schemas.openxmlformats.org/officeDocument/2006/relationships" xmlns:m="http://schemas.openxmlformats.org/officeDocument/2006/math" xmlns:v="urn:schemas-microsoft-com:vml" xmlns:wp14="http://schemas.microsoft.com/office/word/2010/wordprocessingDrawing" xmlns:wp="http://schemas.openxmlformats.org/drawingml/2006/wordprocessingDrawing" xmlns:w10="urn:schemas-microsoft-com:office:word" xmlns:w="http://schemas.openxmlformats.org/wordprocessingml/2006/main" xmlns:w14="http://schemas.microsoft.com/office/word/2010/wordml" xmlns:w15="http://schemas.microsoft.com/office/word/2012/wordml" xmlns:w16se="http://schemas.microsoft.com/office/word/2015/wordml/symex" xmlns:wpg="http://schemas.microsoft.com/office/word/2010/wordprocessingGroup" xmlns:wpi="http://schemas.microsoft.com/office/word/2010/wordprocessingInk" xmlns:wne="http://schemas.microsoft.com/office/word/2006/wordml" xmlns:wps="http://schemas.microsoft.com/office/word/2010/wordprocessingShape" mc:Ignorable="w14 w15 w16se wp14">
   <w:footnote w:type="separator" w:id="-1">
     <w:p>
       <w:pPr>
@@ -1545,7 +1756,7 @@
 </file>
 
 <file path=word/numbering.xml><?xml version="1.0" encoding="utf-8"?>
-<w:numbering xmlns:wpc="http://schemas.microsoft.com/office/word/2010/wordprocessingCanvas" xmlns:cx="http://schemas.microsoft.com/office/drawing/2014/chartex" xmlns:cx1="http://schemas.microsoft.com/office/drawing/2015/9/8/chartex" xmlns:cx2="http://schemas.microsoft.com/office/drawing/2015/10/21/chartex" xmlns:cx3="http://schemas.microsoft.com/office/drawing/2016/5/9/chartex" xmlns:cx4="http://schemas.microsoft.com/office/drawing/2016/5/10/chartex" xmlns:cx5="http://schemas.microsoft.com/office/drawing/2016/5/11/chartex" xmlns:cx6="http://schemas.microsoft.com/office/drawing/2016/5/12/chartex" xmlns:cx7="http://schemas.microsoft.com/office/drawing/2016/5/13/chartex" xmlns:cx8="http://schemas.microsoft.com/office/drawing/2016/5/14/chartex" xmlns:mc="http://schemas.openxmlformats.org/markup-compatibility/2006" xmlns:aink="http://schemas.microsoft.com/office/drawing/2016/ink" xmlns:am3d="http://schemas.microsoft.com/office/drawing/2017/model3d" xmlns:o="urn:schemas-microsoft-com:office:office" xmlns:r="http://schemas.openxmlformats.org/officeDocument/2006/relationships" xmlns:m="http://schemas.openxmlformats.org/officeDocument/2006/math" xmlns:v="urn:schemas-microsoft-com:vml" xmlns:wp14="http://schemas.microsoft.com/office/word/2010/wordprocessingDrawing" xmlns:wp="http://schemas.openxmlformats.org/drawingml/2006/wordprocessingDrawing" xmlns:w10="urn:schemas-microsoft-com:office:word" xmlns:w="http://schemas.openxmlformats.org/wordprocessingml/2006/main" xmlns:w14="http://schemas.microsoft.com/office/word/2010/wordml" xmlns:w15="http://schemas.microsoft.com/office/word/2012/wordml" xmlns:w16cex="http://schemas.microsoft.com/office/word/2018/wordml/cex" xmlns:w16cid="http://schemas.microsoft.com/office/word/2016/wordml/cid" xmlns:w16="http://schemas.microsoft.com/office/word/2018/wordml" xmlns:w16sdtdh="http://schemas.microsoft.com/office/word/2020/wordml/sdtdatahash" xmlns:w16se="http://schemas.microsoft.com/office/word/2015/wordml/symex" xmlns:wpg="http://schemas.microsoft.com/office/word/2010/wordprocessingGroup" xmlns:wpi="http://schemas.microsoft.com/office/word/2010/wordprocessingInk" xmlns:wne="http://schemas.microsoft.com/office/word/2006/wordml" xmlns:wps="http://schemas.microsoft.com/office/word/2010/wordprocessingShape" mc:Ignorable="w14 w15 w16se w16cid w16 w16cex w16sdtdh wp14">
+<w:numbering xmlns:wpc="http://schemas.microsoft.com/office/word/2010/wordprocessingCanvas" xmlns:cx="http://schemas.microsoft.com/office/drawing/2014/chartex" xmlns:cx1="http://schemas.microsoft.com/office/drawing/2015/9/8/chartex" xmlns:mc="http://schemas.openxmlformats.org/markup-compatibility/2006" xmlns:o="urn:schemas-microsoft-com:office:office" xmlns:r="http://schemas.openxmlformats.org/officeDocument/2006/relationships" xmlns:m="http://schemas.openxmlformats.org/officeDocument/2006/math" xmlns:v="urn:schemas-microsoft-com:vml" xmlns:wp14="http://schemas.microsoft.com/office/word/2010/wordprocessingDrawing" xmlns:wp="http://schemas.openxmlformats.org/drawingml/2006/wordprocessingDrawing" xmlns:w10="urn:schemas-microsoft-com:office:word" xmlns:w="http://schemas.openxmlformats.org/wordprocessingml/2006/main" xmlns:w14="http://schemas.microsoft.com/office/word/2010/wordml" xmlns:w15="http://schemas.microsoft.com/office/word/2012/wordml" xmlns:w16se="http://schemas.microsoft.com/office/word/2015/wordml/symex" xmlns:wpg="http://schemas.microsoft.com/office/word/2010/wordprocessingGroup" xmlns:wpi="http://schemas.microsoft.com/office/word/2010/wordprocessingInk" xmlns:wne="http://schemas.microsoft.com/office/word/2006/wordml" xmlns:wps="http://schemas.microsoft.com/office/word/2010/wordprocessingShape" mc:Ignorable="w14 w15 w16se wp14">
   <w:abstractNum w:abstractNumId="0" w15:restartNumberingAfterBreak="0">
     <w:nsid w:val="FFFFFF7C"/>
     <w:multiLevelType w:val="singleLevel"/>
@@ -1765,7 +1976,7 @@
 </file>
 
 <file path=word/styles.xml><?xml version="1.0" encoding="utf-8"?>
-<w:styles xmlns:mc="http://schemas.openxmlformats.org/markup-compatibility/2006" xmlns:r="http://schemas.openxmlformats.org/officeDocument/2006/relationships" xmlns:w="http://schemas.openxmlformats.org/wordprocessingml/2006/main" xmlns:w14="http://schemas.microsoft.com/office/word/2010/wordml" xmlns:w15="http://schemas.microsoft.com/office/word/2012/wordml" xmlns:w16cex="http://schemas.microsoft.com/office/word/2018/wordml/cex" xmlns:w16cid="http://schemas.microsoft.com/office/word/2016/wordml/cid" xmlns:w16="http://schemas.microsoft.com/office/word/2018/wordml" xmlns:w16sdtdh="http://schemas.microsoft.com/office/word/2020/wordml/sdtdatahash" xmlns:w16se="http://schemas.microsoft.com/office/word/2015/wordml/symex" mc:Ignorable="w14 w15 w16se w16cid w16 w16cex w16sdtdh">
+<w:styles xmlns:mc="http://schemas.openxmlformats.org/markup-compatibility/2006" xmlns:r="http://schemas.openxmlformats.org/officeDocument/2006/relationships" xmlns:w="http://schemas.openxmlformats.org/wordprocessingml/2006/main" xmlns:w14="http://schemas.microsoft.com/office/word/2010/wordml" xmlns:w15="http://schemas.microsoft.com/office/word/2012/wordml" xmlns:w16se="http://schemas.microsoft.com/office/word/2015/wordml/symex" mc:Ignorable="w14 w15 w16se">
   <w:docDefaults>
     <w:rPrDefault>
       <w:rPr>
@@ -1781,7 +1992,7 @@
       </w:pPr>
     </w:pPrDefault>
   </w:docDefaults>
-  <w:latentStyles w:defLockedState="0" w:defUIPriority="99" w:defSemiHidden="0" w:defUnhideWhenUsed="0" w:defQFormat="0" w:count="376">
+  <w:latentStyles w:defLockedState="0" w:defUIPriority="99" w:defSemiHidden="0" w:defUnhideWhenUsed="0" w:defQFormat="0" w:count="371">
     <w:lsdException w:name="Normal" w:uiPriority="0" w:qFormat="1"/>
     <w:lsdException w:name="heading 1" w:uiPriority="9" w:qFormat="1"/>
     <w:lsdException w:name="heading 2" w:semiHidden="1" w:uiPriority="9" w:unhideWhenUsed="1" w:qFormat="1"/>
@@ -2153,11 +2364,6 @@
     <w:lsdException w:name="List Table 5 Dark Accent 6" w:uiPriority="50"/>
     <w:lsdException w:name="List Table 6 Colorful Accent 6" w:uiPriority="51"/>
     <w:lsdException w:name="List Table 7 Colorful Accent 6" w:uiPriority="52"/>
-    <w:lsdException w:name="Mention" w:semiHidden="1" w:unhideWhenUsed="1"/>
-    <w:lsdException w:name="Smart Hyperlink" w:semiHidden="1" w:unhideWhenUsed="1"/>
-    <w:lsdException w:name="Hashtag" w:semiHidden="1" w:unhideWhenUsed="1"/>
-    <w:lsdException w:name="Unresolved Mention" w:semiHidden="1" w:unhideWhenUsed="1"/>
-    <w:lsdException w:name="Smart Link" w:semiHidden="1" w:unhideWhenUsed="1"/>
   </w:latentStyles>
   <w:style w:type="paragraph" w:default="1" w:styleId="Normal">
     <w:name w:val="Normal"/>
@@ -3136,7 +3342,6 @@
     <w:next w:val="Normal"/>
     <w:autoRedefine/>
     <w:uiPriority w:val="39"/>
-    <w:semiHidden/>
     <w:unhideWhenUsed/>
     <w:rsid w:val="00C90AAB"/>
     <w:pPr>
@@ -3227,6 +3432,28 @@
       <w:spacing w:after="100"/>
       <w:ind w:left="1760"/>
     </w:pPr>
+  </w:style>
+  <w:style w:type="paragraph" w:styleId="TOCHeading">
+    <w:name w:val="TOC Heading"/>
+    <w:basedOn w:val="Heading1"/>
+    <w:next w:val="Normal"/>
+    <w:uiPriority w:val="39"/>
+    <w:unhideWhenUsed/>
+    <w:qFormat/>
+    <w:rsid w:val="00E903E8"/>
+    <w:pPr>
+      <w:keepNext/>
+      <w:keepLines/>
+      <w:widowControl/>
+      <w:spacing w:after="0" w:line="259" w:lineRule="auto"/>
+      <w:jc w:val="left"/>
+      <w:outlineLvl w:val="9"/>
+    </w:pPr>
+    <w:rPr>
+      <w:rFonts w:asciiTheme="majorHAnsi" w:hAnsiTheme="majorHAnsi" w:cstheme="majorBidi"/>
+      <w:b w:val="0"/>
+      <w:color w:val="2E74B5" w:themeColor="accent1" w:themeShade="BF"/>
+    </w:rPr>
   </w:style>
 </w:styles>
 </file>
@@ -3490,4 +3717,16 @@
     </a:ext>
   </a:extLst>
 </a:theme>
+</file>
+
+<file path=customXml/item1.xml><?xml version="1.0" encoding="utf-8"?>
+<b:Sources xmlns:b="http://schemas.openxmlformats.org/officeDocument/2006/bibliography" xmlns="http://schemas.openxmlformats.org/officeDocument/2006/bibliography" SelectedStyle="\APASixthEditionOfficeOnline.xsl" StyleName="APA" Version="6"/>
+</file>
+
+<file path=customXml/itemProps1.xml><?xml version="1.0" encoding="utf-8"?>
+<ds:datastoreItem xmlns:ds="http://schemas.openxmlformats.org/officeDocument/2006/customXml" ds:itemID="{787D8F7B-B409-47C8-AA70-2D1A1173A253}">
+  <ds:schemaRefs>
+    <ds:schemaRef ds:uri="http://schemas.openxmlformats.org/officeDocument/2006/bibliography"/>
+  </ds:schemaRefs>
+</ds:datastoreItem>
 </file>
</xml_diff>